<commit_message>
Failed and successful UAT testing completed 2 & 4 June for Add Error.
Signed-off-by: Jette McKellar <jette.mckellar@yahoo.com>
</commit_message>
<xml_diff>
--- a/documents/UAT Test Scripts/UAT Tests for LCAM/Jette/UAT Use Case 1 - Add Error to System physician advised Jette Test 5.docx
+++ b/documents/UAT Test Scripts/UAT Tests for LCAM/Jette/UAT Use Case 1 - Add Error to System physician advised Jette Test 5.docx
@@ -1255,6 +1255,9 @@
               <w:spacing w:before="80" w:after="80"/>
               <w:jc w:val="center"/>
             </w:pPr>
+            <w:r>
+              <w:t>P</w:t>
+            </w:r>
           </w:p>
         </w:tc>
         <w:tc>
@@ -1356,6 +1359,9 @@
               <w:spacing w:before="80" w:after="80"/>
               <w:jc w:val="center"/>
             </w:pPr>
+            <w:r>
+              <w:t>P</w:t>
+            </w:r>
           </w:p>
         </w:tc>
         <w:tc>
@@ -1457,6 +1463,9 @@
               <w:spacing w:before="80" w:after="80"/>
               <w:jc w:val="center"/>
             </w:pPr>
+            <w:r>
+              <w:t>P</w:t>
+            </w:r>
           </w:p>
         </w:tc>
         <w:tc>
@@ -1582,6 +1591,9 @@
               <w:spacing w:before="80" w:after="80"/>
               <w:jc w:val="center"/>
             </w:pPr>
+            <w:r>
+              <w:t>P</w:t>
+            </w:r>
           </w:p>
         </w:tc>
         <w:tc>
@@ -1683,6 +1695,9 @@
               <w:spacing w:before="80" w:after="80"/>
               <w:jc w:val="center"/>
             </w:pPr>
+            <w:r>
+              <w:t>P</w:t>
+            </w:r>
           </w:p>
         </w:tc>
         <w:tc>
@@ -1784,6 +1799,9 @@
               <w:spacing w:before="80" w:after="80"/>
               <w:jc w:val="center"/>
             </w:pPr>
+            <w:r>
+              <w:t>P</w:t>
+            </w:r>
           </w:p>
         </w:tc>
         <w:tc>
@@ -1885,6 +1903,9 @@
               <w:spacing w:before="80" w:after="80"/>
               <w:jc w:val="center"/>
             </w:pPr>
+            <w:r>
+              <w:t>P</w:t>
+            </w:r>
           </w:p>
         </w:tc>
         <w:tc>
@@ -1986,6 +2007,9 @@
               <w:spacing w:before="80" w:after="80"/>
               <w:jc w:val="center"/>
             </w:pPr>
+            <w:r>
+              <w:t>P</w:t>
+            </w:r>
           </w:p>
         </w:tc>
         <w:tc>
@@ -2087,6 +2111,9 @@
               <w:spacing w:before="80" w:after="80"/>
               <w:jc w:val="center"/>
             </w:pPr>
+            <w:r>
+              <w:t>P</w:t>
+            </w:r>
           </w:p>
         </w:tc>
         <w:tc>
@@ -2188,6 +2215,9 @@
               <w:spacing w:before="80" w:after="80"/>
               <w:jc w:val="center"/>
             </w:pPr>
+            <w:r>
+              <w:t>P</w:t>
+            </w:r>
           </w:p>
         </w:tc>
         <w:tc>
@@ -2289,6 +2319,9 @@
               <w:spacing w:before="80" w:after="80"/>
               <w:jc w:val="center"/>
             </w:pPr>
+            <w:r>
+              <w:t>P</w:t>
+            </w:r>
           </w:p>
         </w:tc>
         <w:tc>
@@ -2390,6 +2423,9 @@
               <w:spacing w:before="80" w:after="80"/>
               <w:jc w:val="center"/>
             </w:pPr>
+            <w:r>
+              <w:t>P</w:t>
+            </w:r>
           </w:p>
         </w:tc>
         <w:tc>
@@ -2491,6 +2527,9 @@
               <w:spacing w:before="80" w:after="80"/>
               <w:jc w:val="center"/>
             </w:pPr>
+            <w:r>
+              <w:t>P</w:t>
+            </w:r>
           </w:p>
         </w:tc>
         <w:tc>
@@ -2592,6 +2631,9 @@
               <w:spacing w:before="80" w:after="80"/>
               <w:jc w:val="center"/>
             </w:pPr>
+            <w:r>
+              <w:t>P</w:t>
+            </w:r>
           </w:p>
         </w:tc>
         <w:tc>
@@ -2693,6 +2735,9 @@
               <w:spacing w:before="80" w:after="80"/>
               <w:jc w:val="center"/>
             </w:pPr>
+            <w:r>
+              <w:t>P</w:t>
+            </w:r>
           </w:p>
         </w:tc>
         <w:tc>
@@ -2818,6 +2863,9 @@
               <w:spacing w:before="80" w:after="80"/>
               <w:jc w:val="center"/>
             </w:pPr>
+            <w:r>
+              <w:t>P</w:t>
+            </w:r>
           </w:p>
         </w:tc>
         <w:tc>
@@ -2949,6 +2997,9 @@
               <w:spacing w:before="80" w:after="80"/>
               <w:jc w:val="center"/>
             </w:pPr>
+            <w:r>
+              <w:t>P</w:t>
+            </w:r>
           </w:p>
         </w:tc>
         <w:tc>
@@ -3074,6 +3125,9 @@
               <w:spacing w:before="80" w:after="80"/>
               <w:jc w:val="center"/>
             </w:pPr>
+            <w:r>
+              <w:t>P</w:t>
+            </w:r>
           </w:p>
         </w:tc>
         <w:tc>
@@ -3175,6 +3229,9 @@
               <w:spacing w:before="80" w:after="80"/>
               <w:jc w:val="center"/>
             </w:pPr>
+            <w:r>
+              <w:t>P</w:t>
+            </w:r>
           </w:p>
         </w:tc>
         <w:tc>
@@ -3276,6 +3333,9 @@
               <w:spacing w:before="80" w:after="80"/>
               <w:jc w:val="center"/>
             </w:pPr>
+            <w:r>
+              <w:t>P</w:t>
+            </w:r>
           </w:p>
         </w:tc>
         <w:tc>
@@ -3377,6 +3437,9 @@
               <w:spacing w:before="80" w:after="80"/>
               <w:jc w:val="center"/>
             </w:pPr>
+            <w:r>
+              <w:t>P</w:t>
+            </w:r>
           </w:p>
         </w:tc>
         <w:tc>
@@ -3478,6 +3541,9 @@
               <w:spacing w:before="80" w:after="80"/>
               <w:jc w:val="center"/>
             </w:pPr>
+            <w:r>
+              <w:t>P</w:t>
+            </w:r>
           </w:p>
         </w:tc>
         <w:tc>
@@ -3498,6 +3564,8 @@
         <w:pStyle w:val="bp"/>
         <w:spacing w:before="0" w:after="0"/>
       </w:pPr>
+      <w:bookmarkStart w:id="0" w:name="_GoBack"/>
+      <w:bookmarkEnd w:id="0"/>
     </w:p>
     <w:p>
       <w:pPr>
@@ -5826,12 +5894,6 @@
           </wp:inline>
         </w:drawing>
       </w:r>
-    </w:p>
-    <w:p>
-      <w:pPr>
-        <w:pStyle w:val="bp"/>
-        <w:spacing w:before="0" w:after="0"/>
-      </w:pPr>
       <w:r>
         <w:rPr>
           <w:noProof/>
@@ -5886,8 +5948,12 @@
       <w:r>
         <w:t>Data extracted from Metabase – List of Errors</w:t>
       </w:r>
-      <w:bookmarkStart w:id="0" w:name="_GoBack"/>
-      <w:bookmarkEnd w:id="0"/>
+    </w:p>
+    <w:p>
+      <w:pPr>
+        <w:pStyle w:val="bp"/>
+        <w:spacing w:before="0" w:after="0"/>
+      </w:pPr>
     </w:p>
     <w:sectPr>
       <w:pgSz w:w="15840" w:h="12240" w:orient="landscape" w:code="1"/>
@@ -6029,7 +6095,7 @@
         <w:rStyle w:val="PageNumber"/>
         <w:noProof/>
       </w:rPr>
-      <w:t>2</w:t>
+      <w:t>1</w:t>
     </w:r>
     <w:r>
       <w:rPr>

</xml_diff>